<commit_message>
Q2.2 tests and Q1
- Changed tests for Q2.2 to check that a proc exp can return a tuple
- Fixed some stuff in Q1.3 in the theoretical
- Answered Q2.3
</commit_message>
<xml_diff>
--- a/theoretical.docx
+++ b/theoretical.docx
@@ -5111,6 +5111,9 @@
             </m:e>
           </m:d>
           <m:r>
+            <m:rPr>
+              <m:sty m:val="p"/>
+            </m:rPr>
             <w:rPr>
               <w:rFonts w:eastAsiaTheme="minorEastAsia"/>
               <w:sz w:val="24"/>
@@ -5430,6 +5433,9 @@
             </m:e>
           </m:d>
           <m:r>
+            <m:rPr>
+              <m:sty m:val="p"/>
+            </m:rPr>
             <w:rPr>
               <w:rFonts w:eastAsiaTheme="minorEastAsia"/>
               <w:sz w:val="24"/>
@@ -7904,6 +7910,9 @@
             </m:e>
           </m:d>
           <m:r>
+            <m:rPr>
+              <m:sty m:val="p"/>
+            </m:rPr>
             <w:rPr>
               <w:rFonts w:eastAsiaTheme="minorEastAsia"/>
               <w:sz w:val="24"/>
@@ -10148,6 +10157,9 @@
             </m:e>
           </m:d>
           <m:r>
+            <m:rPr>
+              <m:sty m:val="p"/>
+            </m:rPr>
             <w:rPr>
               <w:rFonts w:eastAsiaTheme="minorEastAsia"/>
               <w:sz w:val="24"/>
@@ -12468,6 +12480,9 @@
             </m:e>
           </m:d>
           <m:r>
+            <m:rPr>
+              <m:sty m:val="p"/>
+            </m:rPr>
             <w:rPr>
               <w:rFonts w:eastAsiaTheme="minorEastAsia"/>
               <w:sz w:val="24"/>
@@ -15109,6 +15124,9 @@
             </m:e>
           </m:d>
           <m:r>
+            <m:rPr>
+              <m:sty m:val="p"/>
+            </m:rPr>
             <w:rPr>
               <w:rFonts w:eastAsiaTheme="minorEastAsia"/>
               <w:sz w:val="24"/>
@@ -17595,6 +17613,9 @@
             </m:e>
           </m:d>
           <m:r>
+            <m:rPr>
+              <m:sty m:val="p"/>
+            </m:rPr>
             <w:rPr>
               <w:rFonts w:eastAsiaTheme="minorEastAsia"/>
               <w:sz w:val="24"/>
@@ -19754,6 +19775,9 @@
             </m:e>
           </m:d>
           <m:r>
+            <m:rPr>
+              <m:sty m:val="p"/>
+            </m:rPr>
             <w:rPr>
               <w:rFonts w:eastAsiaTheme="minorEastAsia"/>
               <w:sz w:val="24"/>
@@ -21878,6 +21902,9 @@
             </m:e>
           </m:d>
           <m:r>
+            <m:rPr>
+              <m:sty m:val="p"/>
+            </m:rPr>
             <w:rPr>
               <w:rFonts w:eastAsiaTheme="minorEastAsia"/>
               <w:sz w:val="24"/>
@@ -23839,6 +23866,9 @@
             </m:e>
           </m:d>
           <m:r>
+            <m:rPr>
+              <m:sty m:val="p"/>
+            </m:rPr>
             <w:rPr>
               <w:rFonts w:eastAsiaTheme="minorEastAsia"/>
               <w:sz w:val="24"/>
@@ -25869,6 +25899,9 @@
             </m:e>
           </m:d>
           <m:r>
+            <m:rPr>
+              <m:sty m:val="p"/>
+            </m:rPr>
             <w:rPr>
               <w:rFonts w:eastAsiaTheme="minorEastAsia"/>
               <w:sz w:val="24"/>
@@ -27933,6 +27966,9 @@
             </m:e>
           </m:d>
           <m:r>
+            <m:rPr>
+              <m:sty m:val="p"/>
+            </m:rPr>
             <w:rPr>
               <w:rFonts w:eastAsiaTheme="minorEastAsia"/>
               <w:sz w:val="24"/>
@@ -29911,6 +29947,9 @@
             </m:e>
           </m:d>
           <m:r>
+            <m:rPr>
+              <m:sty m:val="p"/>
+            </m:rPr>
             <w:rPr>
               <w:rFonts w:eastAsiaTheme="minorEastAsia"/>
               <w:sz w:val="24"/>
@@ -31803,6 +31842,9 @@
             </m:e>
           </m:d>
           <m:r>
+            <m:rPr>
+              <m:sty m:val="p"/>
+            </m:rPr>
             <w:rPr>
               <w:rFonts w:eastAsiaTheme="minorEastAsia"/>
               <w:sz w:val="24"/>
@@ -33501,6 +33543,9 @@
             </m:e>
           </m:d>
           <m:r>
+            <m:rPr>
+              <m:sty m:val="p"/>
+            </m:rPr>
             <w:rPr>
               <w:rFonts w:eastAsiaTheme="minorEastAsia"/>
               <w:sz w:val="24"/>
@@ -34980,6 +35025,9 @@
             </m:e>
           </m:d>
           <m:r>
+            <m:rPr>
+              <m:sty m:val="p"/>
+            </m:rPr>
             <w:rPr>
               <w:rFonts w:eastAsiaTheme="minorEastAsia"/>
               <w:sz w:val="24"/>
@@ -36365,6 +36413,9 @@
             </m:e>
           </m:d>
           <m:r>
+            <m:rPr>
+              <m:sty m:val="p"/>
+            </m:rPr>
             <w:rPr>
               <w:rFonts w:eastAsiaTheme="minorEastAsia"/>
               <w:sz w:val="24"/>
@@ -37631,45 +37682,73 @@
           <w:ilvl w:val="1"/>
           <w:numId w:val="1"/>
         </w:numPr>
+        <w:rPr>
+          <w:sz w:val="24"/>
+          <w:szCs w:val="24"/>
+        </w:rPr>
       </w:pPr>
       <w:r>
         <w:rPr>
           <w:rFonts w:hint="cs"/>
+          <w:sz w:val="24"/>
+          <w:szCs w:val="24"/>
           <w:rtl/>
         </w:rPr>
         <w:t xml:space="preserve">הטענה נכונה כי מפעילים את </w:t>
       </w:r>
       <w:r>
+        <w:rPr>
+          <w:sz w:val="24"/>
+          <w:szCs w:val="24"/>
+        </w:rPr>
         <w:t>f</w:t>
       </w:r>
       <w:r>
         <w:rPr>
           <w:rFonts w:hint="cs"/>
+          <w:sz w:val="24"/>
+          <w:szCs w:val="24"/>
           <w:rtl/>
         </w:rPr>
         <w:t xml:space="preserve"> על </w:t>
       </w:r>
       <w:r>
+        <w:rPr>
+          <w:sz w:val="24"/>
+          <w:szCs w:val="24"/>
+        </w:rPr>
         <w:t>x</w:t>
       </w:r>
       <w:r>
         <w:rPr>
           <w:rFonts w:hint="cs"/>
+          <w:sz w:val="24"/>
+          <w:szCs w:val="24"/>
           <w:rtl/>
         </w:rPr>
         <w:t xml:space="preserve">, מספר וסוג הפרמטרים מתאימים, ולכן טיפוס הביטוי הוא דרך ההחזרה של </w:t>
       </w:r>
       <w:r>
+        <w:rPr>
+          <w:sz w:val="24"/>
+          <w:szCs w:val="24"/>
+        </w:rPr>
         <w:t>f</w:t>
       </w:r>
       <w:r>
         <w:rPr>
           <w:rFonts w:hint="cs"/>
+          <w:sz w:val="24"/>
+          <w:szCs w:val="24"/>
           <w:rtl/>
         </w:rPr>
         <w:t xml:space="preserve"> שהוא </w:t>
       </w:r>
       <w:r>
+        <w:rPr>
+          <w:sz w:val="24"/>
+          <w:szCs w:val="24"/>
+        </w:rPr>
         <w:t>T1</w:t>
       </w:r>
     </w:p>
@@ -37680,20 +37759,32 @@
           <w:ilvl w:val="1"/>
           <w:numId w:val="1"/>
         </w:numPr>
+        <w:rPr>
+          <w:sz w:val="24"/>
+          <w:szCs w:val="24"/>
+        </w:rPr>
       </w:pPr>
       <w:r>
         <w:rPr>
           <w:rFonts w:hint="cs"/>
+          <w:sz w:val="24"/>
+          <w:szCs w:val="24"/>
           <w:rtl/>
         </w:rPr>
         <w:t xml:space="preserve">הטענה אינה נכונה כי </w:t>
       </w:r>
       <w:r>
+        <w:rPr>
+          <w:sz w:val="24"/>
+          <w:szCs w:val="24"/>
+        </w:rPr>
         <w:t>f</w:t>
       </w:r>
       <w:r>
         <w:rPr>
           <w:rFonts w:hint="cs"/>
+          <w:sz w:val="24"/>
+          <w:szCs w:val="24"/>
           <w:rtl/>
         </w:rPr>
         <w:t xml:space="preserve"> מצפה לקבל פרמטר אחד בלבד, אולם היא מקבלת שניים.</w:t>
@@ -37706,10 +37797,16 @@
           <w:ilvl w:val="1"/>
           <w:numId w:val="1"/>
         </w:numPr>
+        <w:rPr>
+          <w:sz w:val="24"/>
+          <w:szCs w:val="24"/>
+        </w:rPr>
       </w:pPr>
       <w:r>
         <w:rPr>
           <w:rFonts w:hint="cs"/>
+          <w:sz w:val="24"/>
+          <w:szCs w:val="24"/>
           <w:rtl/>
         </w:rPr>
         <w:t xml:space="preserve">הטענה נכונה. </w:t>
@@ -37717,46 +37814,72 @@
       <w:r>
         <w:rPr>
           <w:rFonts w:hint="cs"/>
+          <w:sz w:val="24"/>
+          <w:szCs w:val="24"/>
           <w:rtl/>
         </w:rPr>
         <w:t xml:space="preserve">מאותה סיבה בסעיף </w:t>
       </w:r>
       <w:r>
+        <w:rPr>
+          <w:sz w:val="24"/>
+          <w:szCs w:val="24"/>
+        </w:rPr>
         <w:t>a</w:t>
       </w:r>
       <w:r>
         <w:rPr>
           <w:rFonts w:hint="cs"/>
+          <w:sz w:val="24"/>
+          <w:szCs w:val="24"/>
           <w:rtl/>
         </w:rPr>
         <w:t xml:space="preserve">, טיפוס ההחזרה של הביטוי </w:t>
       </w:r>
       <w:r>
+        <w:rPr>
+          <w:sz w:val="24"/>
+          <w:szCs w:val="24"/>
+        </w:rPr>
         <w:t>(g x)</w:t>
       </w:r>
       <w:r>
         <w:rPr>
           <w:rFonts w:hint="cs"/>
+          <w:sz w:val="24"/>
+          <w:szCs w:val="24"/>
           <w:rtl/>
         </w:rPr>
         <w:t xml:space="preserve"> הוא טיפוס ההחזרה של </w:t>
       </w:r>
       <w:r>
+        <w:rPr>
+          <w:sz w:val="24"/>
+          <w:szCs w:val="24"/>
+        </w:rPr>
         <w:t>g</w:t>
       </w:r>
       <w:r>
         <w:rPr>
           <w:rFonts w:hint="cs"/>
+          <w:sz w:val="24"/>
+          <w:szCs w:val="24"/>
           <w:rtl/>
         </w:rPr>
         <w:t xml:space="preserve"> שהוא </w:t>
       </w:r>
       <w:r>
+        <w:rPr>
+          <w:sz w:val="24"/>
+          <w:szCs w:val="24"/>
+        </w:rPr>
         <w:t>T2</w:t>
       </w:r>
       <w:r>
         <w:rPr>
           <w:rFonts w:hint="cs"/>
+          <w:sz w:val="24"/>
+          <w:szCs w:val="24"/>
           <w:rtl/>
         </w:rPr>
         <w:t>.</w:t>
@@ -37764,26 +37887,40 @@
       <w:r>
         <w:rPr>
           <w:rFonts w:hint="cs"/>
+          <w:sz w:val="24"/>
+          <w:szCs w:val="24"/>
           <w:rtl/>
         </w:rPr>
         <w:t xml:space="preserve"> מאותה סיבה בדיוק, נקבל שטיפוס הביטוי כולו הוא טיפוס ההחזרה של </w:t>
       </w:r>
       <w:r>
+        <w:rPr>
+          <w:sz w:val="24"/>
+          <w:szCs w:val="24"/>
+        </w:rPr>
         <w:t>f</w:t>
       </w:r>
       <w:r>
         <w:rPr>
           <w:rFonts w:hint="cs"/>
+          <w:sz w:val="24"/>
+          <w:szCs w:val="24"/>
           <w:rtl/>
         </w:rPr>
         <w:t xml:space="preserve"> שהוא </w:t>
       </w:r>
       <w:r>
+        <w:rPr>
+          <w:sz w:val="24"/>
+          <w:szCs w:val="24"/>
+        </w:rPr>
         <w:t>T1</w:t>
       </w:r>
       <w:r>
         <w:rPr>
           <w:rFonts w:hint="cs"/>
+          <w:sz w:val="24"/>
+          <w:szCs w:val="24"/>
           <w:rtl/>
         </w:rPr>
         <w:t>.</w:t>
@@ -37796,15 +37933,25 @@
           <w:ilvl w:val="1"/>
           <w:numId w:val="1"/>
         </w:numPr>
+        <w:rPr>
+          <w:sz w:val="24"/>
+          <w:szCs w:val="24"/>
+        </w:rPr>
       </w:pPr>
       <w:r>
         <w:rPr>
           <w:rFonts w:hint="cs"/>
+          <w:sz w:val="24"/>
+          <w:szCs w:val="24"/>
           <w:rtl/>
         </w:rPr>
         <w:t xml:space="preserve">הטענה שגויה מאותה סיבה בסעיף </w:t>
       </w:r>
       <w:r>
+        <w:rPr>
+          <w:sz w:val="24"/>
+          <w:szCs w:val="24"/>
+        </w:rPr>
         <w:t>b</w:t>
       </w:r>
     </w:p>
@@ -37815,6 +37962,10 @@
           <w:ilvl w:val="0"/>
           <w:numId w:val="1"/>
         </w:numPr>
+        <w:rPr>
+          <w:sz w:val="24"/>
+          <w:szCs w:val="24"/>
+        </w:rPr>
       </w:pPr>
     </w:p>
     <w:p>
@@ -37824,27 +37975,57 @@
           <w:ilvl w:val="1"/>
           <w:numId w:val="1"/>
         </w:numPr>
+        <w:rPr>
+          <w:sz w:val="24"/>
+          <w:szCs w:val="24"/>
+        </w:rPr>
       </w:pPr>
       <w:r>
+        <w:rPr>
+          <w:sz w:val="24"/>
+          <w:szCs w:val="24"/>
+        </w:rPr>
         <w:t xml:space="preserve">cons: </w:t>
       </w:r>
       <w:r>
+        <w:rPr>
+          <w:sz w:val="24"/>
+          <w:szCs w:val="24"/>
+        </w:rPr>
         <w:t>[T1*T2</w:t>
       </w:r>
       <w:r>
+        <w:rPr>
+          <w:sz w:val="24"/>
+          <w:szCs w:val="24"/>
+        </w:rPr>
         <w:t>-&gt;</w:t>
       </w:r>
       <w:r>
+        <w:rPr>
+          <w:sz w:val="24"/>
+          <w:szCs w:val="24"/>
+        </w:rPr>
         <w:t>Pair</w:t>
       </w:r>
       <w:r>
+        <w:rPr>
+          <w:sz w:val="24"/>
+          <w:szCs w:val="24"/>
+        </w:rPr>
         <w:t>(T1, T2)</w:t>
       </w:r>
       <w:r>
+        <w:rPr>
+          <w:sz w:val="24"/>
+          <w:szCs w:val="24"/>
+        </w:rPr>
         <w:t>]</w:t>
       </w:r>
       <w:r>
         <w:rPr>
+          <w:sz w:val="24"/>
+          <w:szCs w:val="24"/>
           <w:rtl/>
         </w:rPr>
         <w:br/>
@@ -37852,16 +38033,24 @@
       <w:r>
         <w:rPr>
           <w:rFonts w:hint="cs"/>
+          <w:sz w:val="24"/>
+          <w:szCs w:val="24"/>
           <w:rtl/>
         </w:rPr>
         <w:t xml:space="preserve">הסבר: </w:t>
       </w:r>
       <w:r>
+        <w:rPr>
+          <w:sz w:val="24"/>
+          <w:szCs w:val="24"/>
+        </w:rPr>
         <w:t>cons</w:t>
       </w:r>
       <w:r>
         <w:rPr>
           <w:rFonts w:hint="cs"/>
+          <w:sz w:val="24"/>
+          <w:szCs w:val="24"/>
           <w:rtl/>
         </w:rPr>
         <w:t xml:space="preserve"> מקבל שני ארגומנטים ויוצא מהם זוג סדור (כך שהארגומנט הראשון הוא הראשון בזוג והשני שני בזוג)</w:t>
@@ -37874,27 +38063,50 @@
           <w:ilvl w:val="1"/>
           <w:numId w:val="1"/>
         </w:numPr>
+        <w:rPr>
+          <w:sz w:val="24"/>
+          <w:szCs w:val="24"/>
+        </w:rPr>
       </w:pPr>
       <w:r>
+        <w:rPr>
+          <w:sz w:val="24"/>
+          <w:szCs w:val="24"/>
+        </w:rPr>
         <w:t xml:space="preserve">car: </w:t>
       </w:r>
       <w:r>
+        <w:rPr>
+          <w:sz w:val="24"/>
+          <w:szCs w:val="24"/>
+        </w:rPr>
         <w:t>[</w:t>
       </w:r>
       <w:r>
+        <w:rPr>
+          <w:sz w:val="24"/>
+          <w:szCs w:val="24"/>
+        </w:rPr>
         <w:t>Pair</w:t>
       </w:r>
       <w:r>
-        <w:t xml:space="preserve"> </w:t>
-      </w:r>
-      <w:r>
+        <w:rPr>
+          <w:sz w:val="24"/>
+          <w:szCs w:val="24"/>
+        </w:rPr>
         <w:t>(T1, T2)-&gt;T1</w:t>
       </w:r>
       <w:r>
+        <w:rPr>
+          <w:sz w:val="24"/>
+          <w:szCs w:val="24"/>
+        </w:rPr>
         <w:t>]</w:t>
       </w:r>
       <w:r>
         <w:rPr>
+          <w:sz w:val="24"/>
+          <w:szCs w:val="24"/>
           <w:rtl/>
         </w:rPr>
         <w:br/>
@@ -37902,16 +38114,24 @@
       <w:r>
         <w:rPr>
           <w:rFonts w:hint="cs"/>
+          <w:sz w:val="24"/>
+          <w:szCs w:val="24"/>
           <w:rtl/>
         </w:rPr>
         <w:t xml:space="preserve">הסבר: </w:t>
       </w:r>
       <w:r>
+        <w:rPr>
+          <w:sz w:val="24"/>
+          <w:szCs w:val="24"/>
+        </w:rPr>
         <w:t>car</w:t>
       </w:r>
       <w:r>
         <w:rPr>
           <w:rFonts w:hint="cs"/>
+          <w:sz w:val="24"/>
+          <w:szCs w:val="24"/>
           <w:rtl/>
         </w:rPr>
         <w:t xml:space="preserve"> מקבל זוג ומחזיר את הפריט הראשון שלו</w:t>
@@ -37924,27 +38144,50 @@
           <w:ilvl w:val="1"/>
           <w:numId w:val="1"/>
         </w:numPr>
+        <w:rPr>
+          <w:sz w:val="24"/>
+          <w:szCs w:val="24"/>
+        </w:rPr>
       </w:pPr>
       <w:r>
+        <w:rPr>
+          <w:sz w:val="24"/>
+          <w:szCs w:val="24"/>
+        </w:rPr>
         <w:t xml:space="preserve">cdr: </w:t>
       </w:r>
       <w:r>
+        <w:rPr>
+          <w:sz w:val="24"/>
+          <w:szCs w:val="24"/>
+        </w:rPr>
         <w:t>[</w:t>
       </w:r>
       <w:r>
+        <w:rPr>
+          <w:sz w:val="24"/>
+          <w:szCs w:val="24"/>
+        </w:rPr>
         <w:t>Pair</w:t>
       </w:r>
       <w:r>
-        <w:t xml:space="preserve"> </w:t>
-      </w:r>
-      <w:r>
+        <w:rPr>
+          <w:sz w:val="24"/>
+          <w:szCs w:val="24"/>
+        </w:rPr>
         <w:t>(T1, T2)-&gt;T2</w:t>
       </w:r>
       <w:r>
+        <w:rPr>
+          <w:sz w:val="24"/>
+          <w:szCs w:val="24"/>
+        </w:rPr>
         <w:t>]</w:t>
       </w:r>
       <w:r>
         <w:rPr>
+          <w:sz w:val="24"/>
+          <w:szCs w:val="24"/>
           <w:rtl/>
         </w:rPr>
         <w:br/>
@@ -37952,16 +38195,24 @@
       <w:r>
         <w:rPr>
           <w:rFonts w:hint="cs"/>
+          <w:sz w:val="24"/>
+          <w:szCs w:val="24"/>
           <w:rtl/>
         </w:rPr>
         <w:t xml:space="preserve">הסבר: </w:t>
       </w:r>
       <w:r>
+        <w:rPr>
+          <w:sz w:val="24"/>
+          <w:szCs w:val="24"/>
+        </w:rPr>
         <w:t>cdr</w:t>
       </w:r>
       <w:r>
         <w:rPr>
           <w:rFonts w:hint="cs"/>
+          <w:sz w:val="24"/>
+          <w:szCs w:val="24"/>
           <w:rtl/>
         </w:rPr>
         <w:t xml:space="preserve"> מקבל זוג ומחזיר את הפריט השני שלו</w:t>
@@ -37974,14 +38225,60 @@
           <w:ilvl w:val="0"/>
           <w:numId w:val="1"/>
         </w:numPr>
+        <w:rPr>
+          <w:sz w:val="24"/>
+          <w:szCs w:val="24"/>
+        </w:rPr>
       </w:pPr>
       <w:r>
+        <w:rPr>
+          <w:sz w:val="24"/>
+          <w:szCs w:val="24"/>
+        </w:rPr>
         <w:t>[T1</w:t>
       </w:r>
       <w:r>
-        <w:t>-&gt;(T1, T1, T1)</w:t>
+        <w:rPr>
+          <w:sz w:val="24"/>
+          <w:szCs w:val="24"/>
+        </w:rPr>
+        <w:t>-&gt;(T1</w:t>
       </w:r>
       <w:r>
+        <w:rPr>
+          <w:sz w:val="24"/>
+          <w:szCs w:val="24"/>
+          <w:lang/>
+        </w:rPr>
+        <w:t xml:space="preserve"> * </w:t>
+      </w:r>
+      <w:r>
+        <w:rPr>
+          <w:sz w:val="24"/>
+          <w:szCs w:val="24"/>
+        </w:rPr>
+        <w:t>T1</w:t>
+      </w:r>
+      <w:r>
+        <w:rPr>
+          <w:sz w:val="24"/>
+          <w:szCs w:val="24"/>
+          <w:lang/>
+        </w:rPr>
+        <w:t xml:space="preserve"> * </w:t>
+      </w:r>
+      <w:r>
+        <w:rPr>
+          <w:sz w:val="24"/>
+          <w:szCs w:val="24"/>
+        </w:rPr>
+        <w:t>T1)</w:t>
+      </w:r>
+      <w:r>
+        <w:rPr>
+          <w:sz w:val="24"/>
+          <w:szCs w:val="24"/>
+        </w:rPr>
         <w:t xml:space="preserve">] </w:t>
       </w:r>
     </w:p>
@@ -37992,6 +38289,10 @@
           <w:ilvl w:val="0"/>
           <w:numId w:val="1"/>
         </w:numPr>
+        <w:rPr>
+          <w:sz w:val="24"/>
+          <w:szCs w:val="24"/>
+        </w:rPr>
       </w:pPr>
     </w:p>
     <w:p>
@@ -38001,8 +38302,16 @@
           <w:ilvl w:val="1"/>
           <w:numId w:val="1"/>
         </w:numPr>
+        <w:rPr>
+          <w:sz w:val="24"/>
+          <w:szCs w:val="24"/>
+        </w:rPr>
       </w:pPr>
       <w:r>
+        <w:rPr>
+          <w:sz w:val="24"/>
+          <w:szCs w:val="24"/>
+        </w:rPr>
         <w:t>{T1=T2}</w:t>
       </w:r>
     </w:p>
@@ -38013,8 +38322,16 @@
           <w:ilvl w:val="1"/>
           <w:numId w:val="1"/>
         </w:numPr>
+        <w:rPr>
+          <w:sz w:val="24"/>
+          <w:szCs w:val="24"/>
+        </w:rPr>
       </w:pPr>
       <w:r>
+        <w:rPr>
+          <w:sz w:val="24"/>
+          <w:szCs w:val="24"/>
+        </w:rPr>
         <w:t>{}</w:t>
       </w:r>
     </w:p>
@@ -38025,8 +38342,16 @@
           <w:ilvl w:val="1"/>
           <w:numId w:val="1"/>
         </w:numPr>
+        <w:rPr>
+          <w:sz w:val="24"/>
+          <w:szCs w:val="24"/>
+        </w:rPr>
       </w:pPr>
       <w:r>
+        <w:rPr>
+          <w:sz w:val="24"/>
+          <w:szCs w:val="24"/>
+        </w:rPr>
         <w:t>{T1=[T3-&gt;Number],T2=Number,T4=[T3-&gt;Number]}</w:t>
       </w:r>
     </w:p>
@@ -38037,12 +38362,269 @@
           <w:ilvl w:val="1"/>
           <w:numId w:val="1"/>
         </w:numPr>
+        <w:rPr>
+          <w:sz w:val="24"/>
+          <w:szCs w:val="24"/>
+        </w:rPr>
       </w:pPr>
       <w:r>
+        <w:rPr>
+          <w:sz w:val="24"/>
+          <w:szCs w:val="24"/>
+        </w:rPr>
         <w:t>{T1=[Number-&gt;Number]}</w:t>
       </w:r>
     </w:p>
     <w:p/>
+    <w:p>
+      <w:pPr>
+        <w:jc w:val="center"/>
+        <w:rPr>
+          <w:sz w:val="40"/>
+          <w:szCs w:val="40"/>
+          <w:lang/>
+        </w:rPr>
+      </w:pPr>
+      <w:r>
+        <w:rPr>
+          <w:sz w:val="40"/>
+          <w:szCs w:val="40"/>
+          <w:lang/>
+        </w:rPr>
+        <w:t>Part 2: Type Checking</w:t>
+      </w:r>
+    </w:p>
+    <w:p>
+      <w:pPr>
+        <w:pStyle w:val="ListParagraph"/>
+        <w:numPr>
+          <w:ilvl w:val="0"/>
+          <w:numId w:val="23"/>
+        </w:numPr>
+        <w:rPr>
+          <w:sz w:val="24"/>
+          <w:szCs w:val="24"/>
+        </w:rPr>
+      </w:pPr>
+    </w:p>
+    <w:p>
+      <w:pPr>
+        <w:pStyle w:val="ListParagraph"/>
+        <w:bidi w:val="0"/>
+        <w:ind w:left="0"/>
+      </w:pPr>
+      <w:r>
+        <w:rPr>
+          <w:sz w:val="24"/>
+          <w:szCs w:val="24"/>
+          <w:lang/>
+        </w:rPr>
+        <w:t>(define (f : (number -&gt; (number * number)))</w:t>
+      </w:r>
+      <w:r>
+        <w:rPr>
+          <w:sz w:val="24"/>
+          <w:szCs w:val="24"/>
+          <w:lang/>
+        </w:rPr>
+        <w:br/>
+        <w:t xml:space="preserve">    (lambda (</w:t>
+      </w:r>
+      <w:r>
+        <w:rPr>
+          <w:sz w:val="24"/>
+          <w:szCs w:val="24"/>
+        </w:rPr>
+        <w:t>(x : number)</w:t>
+      </w:r>
+      <w:r>
+        <w:rPr>
+          <w:sz w:val="24"/>
+          <w:szCs w:val="24"/>
+          <w:lang/>
+        </w:rPr>
+        <w:t>)</w:t>
+      </w:r>
+      <w:r>
+        <w:rPr>
+          <w:sz w:val="24"/>
+          <w:szCs w:val="24"/>
+          <w:lang/>
+        </w:rPr>
+        <w:br/>
+        <w:t xml:space="preserve">        (values x (+ x 1)))</w:t>
+      </w:r>
+      <w:r>
+        <w:rPr>
+          <w:sz w:val="24"/>
+          <w:szCs w:val="24"/>
+          <w:lang/>
+        </w:rPr>
+        <w:br/>
+      </w:r>
+      <w:r>
+        <w:rPr>
+          <w:sz w:val="24"/>
+          <w:szCs w:val="24"/>
+          <w:lang/>
+        </w:rPr>
+        <w:br/>
+      </w:r>
+      <w:r>
+        <w:rPr>
+          <w:sz w:val="24"/>
+          <w:szCs w:val="24"/>
+          <w:lang/>
+        </w:rPr>
+        <w:t>(define (</w:t>
+      </w:r>
+      <w:r>
+        <w:rPr>
+          <w:sz w:val="24"/>
+          <w:szCs w:val="24"/>
+          <w:lang/>
+        </w:rPr>
+        <w:t>g</w:t>
+      </w:r>
+      <w:r>
+        <w:rPr>
+          <w:sz w:val="24"/>
+          <w:szCs w:val="24"/>
+          <w:lang/>
+        </w:rPr>
+        <w:t xml:space="preserve"> : (</w:t>
+      </w:r>
+      <w:r>
+        <w:rPr>
+          <w:sz w:val="24"/>
+          <w:szCs w:val="24"/>
+          <w:lang/>
+        </w:rPr>
+        <w:t>T1</w:t>
+      </w:r>
+      <w:r>
+        <w:rPr>
+          <w:sz w:val="24"/>
+          <w:szCs w:val="24"/>
+          <w:lang/>
+        </w:rPr>
+        <w:t xml:space="preserve"> -&gt; (</w:t>
+      </w:r>
+      <w:r>
+        <w:rPr>
+          <w:sz w:val="24"/>
+          <w:szCs w:val="24"/>
+          <w:lang/>
+        </w:rPr>
+        <w:t>string</w:t>
+      </w:r>
+      <w:r>
+        <w:rPr>
+          <w:sz w:val="24"/>
+          <w:szCs w:val="24"/>
+          <w:lang/>
+        </w:rPr>
+        <w:t xml:space="preserve"> * </w:t>
+      </w:r>
+      <w:r>
+        <w:rPr>
+          <w:sz w:val="24"/>
+          <w:szCs w:val="24"/>
+          <w:lang/>
+        </w:rPr>
+        <w:t>T1</w:t>
+      </w:r>
+      <w:r>
+        <w:rPr>
+          <w:sz w:val="24"/>
+          <w:szCs w:val="24"/>
+          <w:lang/>
+        </w:rPr>
+        <w:t>)))</w:t>
+      </w:r>
+      <w:r>
+        <w:rPr>
+          <w:sz w:val="24"/>
+          <w:szCs w:val="24"/>
+          <w:lang/>
+        </w:rPr>
+        <w:br/>
+        <w:t xml:space="preserve">    (lambda ((x : </w:t>
+      </w:r>
+      <w:r>
+        <w:rPr>
+          <w:sz w:val="24"/>
+          <w:szCs w:val="24"/>
+          <w:lang/>
+        </w:rPr>
+        <w:t>T1</w:t>
+      </w:r>
+      <w:r>
+        <w:rPr>
+          <w:sz w:val="24"/>
+          <w:szCs w:val="24"/>
+          <w:lang/>
+        </w:rPr>
+        <w:t>))</w:t>
+      </w:r>
+      <w:r>
+        <w:rPr>
+          <w:sz w:val="24"/>
+          <w:szCs w:val="24"/>
+          <w:lang/>
+        </w:rPr>
+        <w:br/>
+        <w:t xml:space="preserve">        (values </w:t>
+      </w:r>
+      <w:r>
+        <w:rPr>
+          <w:sz w:val="24"/>
+          <w:szCs w:val="24"/>
+          <w:lang/>
+        </w:rPr>
+        <w:t>“</w:t>
+      </w:r>
+      <w:r>
+        <w:rPr>
+          <w:sz w:val="24"/>
+          <w:szCs w:val="24"/>
+          <w:lang/>
+        </w:rPr>
+        <w:t>x</w:t>
+      </w:r>
+      <w:r>
+        <w:rPr>
+          <w:sz w:val="24"/>
+          <w:szCs w:val="24"/>
+          <w:lang/>
+        </w:rPr>
+        <w:t>”</w:t>
+      </w:r>
+      <w:r>
+        <w:rPr>
+          <w:sz w:val="24"/>
+          <w:szCs w:val="24"/>
+          <w:lang/>
+        </w:rPr>
+        <w:t xml:space="preserve"> </w:t>
+      </w:r>
+      <w:r>
+        <w:rPr>
+          <w:sz w:val="24"/>
+          <w:szCs w:val="24"/>
+          <w:lang/>
+        </w:rPr>
+        <w:t>x</w:t>
+      </w:r>
+      <w:r>
+        <w:rPr>
+          <w:sz w:val="24"/>
+          <w:szCs w:val="24"/>
+          <w:lang/>
+        </w:rPr>
+        <w:t>))</w:t>
+      </w:r>
+    </w:p>
     <w:p>
       <w:pPr>
         <w:jc w:val="center"/>
@@ -38139,6 +38721,7 @@
           <w:szCs w:val="24"/>
           <w:rtl/>
         </w:rPr>
+        <w:lastRenderedPageBreak/>
         <w:t>קל יותר בהרבה לשרשר/לבצע הרכבה של שתי פעולות (ב-</w:t>
       </w:r>
       <w:r>
@@ -38282,7 +38865,7 @@
   <w:abstractNum w:abstractNumId="0" w15:restartNumberingAfterBreak="0">
     <w:nsid w:val="01B40192"/>
     <w:multiLevelType w:val="hybridMultilevel"/>
-    <w:tmpl w:val="81701A0C"/>
+    <w:tmpl w:val="ADD084B2"/>
     <w:lvl w:ilvl="0" w:tplc="8EC45B2C">
       <w:start w:val="1"/>
       <w:numFmt w:val="decimal"/>
@@ -39078,6 +39661,95 @@
     </w:lvl>
   </w:abstractNum>
   <w:abstractNum w:abstractNumId="9" w15:restartNumberingAfterBreak="0">
+    <w:nsid w:val="340B532B"/>
+    <w:multiLevelType w:val="hybridMultilevel"/>
+    <w:tmpl w:val="AAA61D3A"/>
+    <w:lvl w:ilvl="0" w:tplc="564E5C2C">
+      <w:start w:val="3"/>
+      <w:numFmt w:val="decimal"/>
+      <w:lvlText w:val="%1."/>
+      <w:lvlJc w:val="left"/>
+      <w:pPr>
+        <w:ind w:left="720" w:hanging="360"/>
+      </w:pPr>
+      <w:rPr>
+        <w:rFonts w:hint="default"/>
+      </w:rPr>
+    </w:lvl>
+    <w:lvl w:ilvl="1" w:tplc="0C000019" w:tentative="1">
+      <w:start w:val="1"/>
+      <w:numFmt w:val="lowerLetter"/>
+      <w:lvlText w:val="%2."/>
+      <w:lvlJc w:val="left"/>
+      <w:pPr>
+        <w:ind w:left="1440" w:hanging="360"/>
+      </w:pPr>
+    </w:lvl>
+    <w:lvl w:ilvl="2" w:tplc="0C00001B" w:tentative="1">
+      <w:start w:val="1"/>
+      <w:numFmt w:val="lowerRoman"/>
+      <w:lvlText w:val="%3."/>
+      <w:lvlJc w:val="right"/>
+      <w:pPr>
+        <w:ind w:left="2160" w:hanging="180"/>
+      </w:pPr>
+    </w:lvl>
+    <w:lvl w:ilvl="3" w:tplc="0C00000F" w:tentative="1">
+      <w:start w:val="1"/>
+      <w:numFmt w:val="decimal"/>
+      <w:lvlText w:val="%4."/>
+      <w:lvlJc w:val="left"/>
+      <w:pPr>
+        <w:ind w:left="2880" w:hanging="360"/>
+      </w:pPr>
+    </w:lvl>
+    <w:lvl w:ilvl="4" w:tplc="0C000019" w:tentative="1">
+      <w:start w:val="1"/>
+      <w:numFmt w:val="lowerLetter"/>
+      <w:lvlText w:val="%5."/>
+      <w:lvlJc w:val="left"/>
+      <w:pPr>
+        <w:ind w:left="3600" w:hanging="360"/>
+      </w:pPr>
+    </w:lvl>
+    <w:lvl w:ilvl="5" w:tplc="0C00001B" w:tentative="1">
+      <w:start w:val="1"/>
+      <w:numFmt w:val="lowerRoman"/>
+      <w:lvlText w:val="%6."/>
+      <w:lvlJc w:val="right"/>
+      <w:pPr>
+        <w:ind w:left="4320" w:hanging="180"/>
+      </w:pPr>
+    </w:lvl>
+    <w:lvl w:ilvl="6" w:tplc="0C00000F" w:tentative="1">
+      <w:start w:val="1"/>
+      <w:numFmt w:val="decimal"/>
+      <w:lvlText w:val="%7."/>
+      <w:lvlJc w:val="left"/>
+      <w:pPr>
+        <w:ind w:left="5040" w:hanging="360"/>
+      </w:pPr>
+    </w:lvl>
+    <w:lvl w:ilvl="7" w:tplc="0C000019" w:tentative="1">
+      <w:start w:val="1"/>
+      <w:numFmt w:val="lowerLetter"/>
+      <w:lvlText w:val="%8."/>
+      <w:lvlJc w:val="left"/>
+      <w:pPr>
+        <w:ind w:left="5760" w:hanging="360"/>
+      </w:pPr>
+    </w:lvl>
+    <w:lvl w:ilvl="8" w:tplc="0C00001B" w:tentative="1">
+      <w:start w:val="1"/>
+      <w:numFmt w:val="lowerRoman"/>
+      <w:lvlText w:val="%9."/>
+      <w:lvlJc w:val="right"/>
+      <w:pPr>
+        <w:ind w:left="6480" w:hanging="180"/>
+      </w:pPr>
+    </w:lvl>
+  </w:abstractNum>
+  <w:abstractNum w:abstractNumId="10" w15:restartNumberingAfterBreak="0">
     <w:nsid w:val="35F40B29"/>
     <w:multiLevelType w:val="hybridMultilevel"/>
     <w:tmpl w:val="81701A0C"/>
@@ -39166,7 +39838,7 @@
       </w:pPr>
     </w:lvl>
   </w:abstractNum>
-  <w:abstractNum w:abstractNumId="10" w15:restartNumberingAfterBreak="0">
+  <w:abstractNum w:abstractNumId="11" w15:restartNumberingAfterBreak="0">
     <w:nsid w:val="3871784F"/>
     <w:multiLevelType w:val="hybridMultilevel"/>
     <w:tmpl w:val="635E75B6"/>
@@ -39252,7 +39924,7 @@
       </w:pPr>
     </w:lvl>
   </w:abstractNum>
-  <w:abstractNum w:abstractNumId="11" w15:restartNumberingAfterBreak="0">
+  <w:abstractNum w:abstractNumId="12" w15:restartNumberingAfterBreak="0">
     <w:nsid w:val="4BB179CE"/>
     <w:multiLevelType w:val="hybridMultilevel"/>
     <w:tmpl w:val="81701A0C"/>
@@ -39341,7 +40013,7 @@
       </w:pPr>
     </w:lvl>
   </w:abstractNum>
-  <w:abstractNum w:abstractNumId="12" w15:restartNumberingAfterBreak="0">
+  <w:abstractNum w:abstractNumId="13" w15:restartNumberingAfterBreak="0">
     <w:nsid w:val="4BDD2E6E"/>
     <w:multiLevelType w:val="multilevel"/>
     <w:tmpl w:val="8B04AC00"/>
@@ -39427,7 +40099,7 @@
       </w:pPr>
     </w:lvl>
   </w:abstractNum>
-  <w:abstractNum w:abstractNumId="13" w15:restartNumberingAfterBreak="0">
+  <w:abstractNum w:abstractNumId="14" w15:restartNumberingAfterBreak="0">
     <w:nsid w:val="53F4105A"/>
     <w:multiLevelType w:val="hybridMultilevel"/>
     <w:tmpl w:val="81701A0C"/>
@@ -39516,7 +40188,7 @@
       </w:pPr>
     </w:lvl>
   </w:abstractNum>
-  <w:abstractNum w:abstractNumId="14" w15:restartNumberingAfterBreak="0">
+  <w:abstractNum w:abstractNumId="15" w15:restartNumberingAfterBreak="0">
     <w:nsid w:val="565965B0"/>
     <w:multiLevelType w:val="hybridMultilevel"/>
     <w:tmpl w:val="81701A0C"/>
@@ -39605,7 +40277,7 @@
       </w:pPr>
     </w:lvl>
   </w:abstractNum>
-  <w:abstractNum w:abstractNumId="15" w15:restartNumberingAfterBreak="0">
+  <w:abstractNum w:abstractNumId="16" w15:restartNumberingAfterBreak="0">
     <w:nsid w:val="56B41033"/>
     <w:multiLevelType w:val="multilevel"/>
     <w:tmpl w:val="2000001F"/>
@@ -39691,7 +40363,7 @@
       </w:pPr>
     </w:lvl>
   </w:abstractNum>
-  <w:abstractNum w:abstractNumId="16" w15:restartNumberingAfterBreak="0">
+  <w:abstractNum w:abstractNumId="17" w15:restartNumberingAfterBreak="0">
     <w:nsid w:val="59A7243E"/>
     <w:multiLevelType w:val="hybridMultilevel"/>
     <w:tmpl w:val="81701A0C"/>
@@ -39780,7 +40452,7 @@
       </w:pPr>
     </w:lvl>
   </w:abstractNum>
-  <w:abstractNum w:abstractNumId="17" w15:restartNumberingAfterBreak="0">
+  <w:abstractNum w:abstractNumId="18" w15:restartNumberingAfterBreak="0">
     <w:nsid w:val="76584D6F"/>
     <w:multiLevelType w:val="hybridMultilevel"/>
     <w:tmpl w:val="81701A0C"/>
@@ -39869,7 +40541,7 @@
       </w:pPr>
     </w:lvl>
   </w:abstractNum>
-  <w:abstractNum w:abstractNumId="18" w15:restartNumberingAfterBreak="0">
+  <w:abstractNum w:abstractNumId="19" w15:restartNumberingAfterBreak="0">
     <w:nsid w:val="7A1D75ED"/>
     <w:multiLevelType w:val="hybridMultilevel"/>
     <w:tmpl w:val="81701A0C"/>
@@ -39958,7 +40630,7 @@
       </w:pPr>
     </w:lvl>
   </w:abstractNum>
-  <w:abstractNum w:abstractNumId="19" w15:restartNumberingAfterBreak="0">
+  <w:abstractNum w:abstractNumId="20" w15:restartNumberingAfterBreak="0">
     <w:nsid w:val="7A391D17"/>
     <w:multiLevelType w:val="hybridMultilevel"/>
     <w:tmpl w:val="81701A0C"/>
@@ -40047,7 +40719,7 @@
       </w:pPr>
     </w:lvl>
   </w:abstractNum>
-  <w:abstractNum w:abstractNumId="20" w15:restartNumberingAfterBreak="0">
+  <w:abstractNum w:abstractNumId="21" w15:restartNumberingAfterBreak="0">
     <w:nsid w:val="7ACE0705"/>
     <w:multiLevelType w:val="hybridMultilevel"/>
     <w:tmpl w:val="F382698E"/>
@@ -40160,7 +40832,7 @@
       </w:rPr>
     </w:lvl>
   </w:abstractNum>
-  <w:abstractNum w:abstractNumId="21" w15:restartNumberingAfterBreak="0">
+  <w:abstractNum w:abstractNumId="22" w15:restartNumberingAfterBreak="0">
     <w:nsid w:val="7D3407BC"/>
     <w:multiLevelType w:val="hybridMultilevel"/>
     <w:tmpl w:val="D098ED8C"/>
@@ -40247,28 +40919,28 @@
     </w:lvl>
   </w:abstractNum>
   <w:num w:numId="1">
-    <w:abstractNumId w:val="12"/>
+    <w:abstractNumId w:val="13"/>
   </w:num>
   <w:num w:numId="2">
-    <w:abstractNumId w:val="15"/>
+    <w:abstractNumId w:val="16"/>
   </w:num>
   <w:num w:numId="3">
-    <w:abstractNumId w:val="20"/>
+    <w:abstractNumId w:val="21"/>
   </w:num>
   <w:num w:numId="4">
-    <w:abstractNumId w:val="10"/>
+    <w:abstractNumId w:val="11"/>
   </w:num>
   <w:num w:numId="5">
     <w:abstractNumId w:val="7"/>
   </w:num>
   <w:num w:numId="6">
-    <w:abstractNumId w:val="21"/>
+    <w:abstractNumId w:val="22"/>
   </w:num>
   <w:num w:numId="7">
     <w:abstractNumId w:val="1"/>
   </w:num>
   <w:num w:numId="8">
-    <w:abstractNumId w:val="13"/>
+    <w:abstractNumId w:val="14"/>
   </w:num>
   <w:num w:numId="9">
     <w:abstractNumId w:val="2"/>
@@ -40280,19 +40952,19 @@
     <w:abstractNumId w:val="8"/>
   </w:num>
   <w:num w:numId="12">
-    <w:abstractNumId w:val="16"/>
+    <w:abstractNumId w:val="17"/>
   </w:num>
   <w:num w:numId="13">
+    <w:abstractNumId w:val="20"/>
+  </w:num>
+  <w:num w:numId="14">
     <w:abstractNumId w:val="19"/>
   </w:num>
-  <w:num w:numId="14">
-    <w:abstractNumId w:val="18"/>
-  </w:num>
   <w:num w:numId="15">
-    <w:abstractNumId w:val="9"/>
+    <w:abstractNumId w:val="10"/>
   </w:num>
   <w:num w:numId="16">
-    <w:abstractNumId w:val="17"/>
+    <w:abstractNumId w:val="18"/>
   </w:num>
   <w:num w:numId="17">
     <w:abstractNumId w:val="4"/>
@@ -40304,13 +40976,16 @@
     <w:abstractNumId w:val="6"/>
   </w:num>
   <w:num w:numId="20">
-    <w:abstractNumId w:val="14"/>
+    <w:abstractNumId w:val="15"/>
   </w:num>
   <w:num w:numId="21">
-    <w:abstractNumId w:val="11"/>
+    <w:abstractNumId w:val="12"/>
   </w:num>
   <w:num w:numId="22">
     <w:abstractNumId w:val="0"/>
+  </w:num>
+  <w:num w:numId="23">
+    <w:abstractNumId w:val="9"/>
   </w:num>
 </w:numbering>
 </file>
@@ -41091,7 +41766,7 @@
 </file>
 
 <file path=customXml/itemProps1.xml><?xml version="1.0" encoding="utf-8"?>
-<ds:datastoreItem xmlns:ds="http://schemas.openxmlformats.org/officeDocument/2006/customXml" ds:itemID="{33DA78C5-0C01-40A0-A7B5-58704A7F30BA}">
+<ds:datastoreItem xmlns:ds="http://schemas.openxmlformats.org/officeDocument/2006/customXml" ds:itemID="{1BA7B70A-A638-4FCD-B2EC-D128EC7F334D}">
   <ds:schemaRefs>
     <ds:schemaRef ds:uri="http://schemas.openxmlformats.org/officeDocument/2006/bibliography"/>
   </ds:schemaRefs>

</xml_diff>